<commit_message>
BEFORE NEW SYNC SYS
</commit_message>
<xml_diff>
--- a/Game/Spisok_zadach.docx
+++ b/Game/Spisok_zadach.docx
@@ -73,6 +73,7 @@
           <w:lang w:val="ru-RU"/>
         </w:rPr>
       </w:pPr>
+      <w:bookmarkStart w:id="0" w:name="_GoBack"/>
       <w:r>
         <w:rPr>
           <w:lang w:val="ru-RU"/>
@@ -80,6 +81,7 @@
         <w:t>Кастомные колоды</w:t>
       </w:r>
     </w:p>
+    <w:bookmarkEnd w:id="0"/>
     <w:p>
       <w:pPr>
         <w:pStyle w:val="Standard"/>
@@ -105,9 +107,13 @@
           <w:ilvl w:val="0"/>
           <w:numId w:val="1"/>
         </w:numPr>
-      </w:pPr>
-      <w:r>
-        <w:rPr>
+        <w:rPr>
+          <w:highlight w:val="yellow"/>
+        </w:rPr>
+      </w:pPr>
+      <w:r>
+        <w:rPr>
+          <w:highlight w:val="yellow"/>
           <w:shd w:val="clear" w:color="auto" w:fill="800000"/>
           <w:lang w:val="ru-RU"/>
         </w:rPr>
@@ -522,8 +528,6 @@
         </w:rPr>
         <w:t>* ???? мультик на 4 чел</w:t>
       </w:r>
-      <w:bookmarkStart w:id="0" w:name="_GoBack"/>
-      <w:bookmarkEnd w:id="0"/>
     </w:p>
     <w:p>
       <w:pPr>

</xml_diff>